<commit_message>
updated week 4 summary file
</commit_message>
<xml_diff>
--- a/Assignments/Project Week 4 Summary.docx
+++ b/Assignments/Project Week 4 Summary.docx
@@ -201,15 +201,6 @@
           <w:szCs w:val="24"/>
         </w:rPr>
       </w:pPr>
-      <w:r>
-        <w:rPr>
-          <w:rFonts w:ascii="Montserrat" w:eastAsia="Times New Roman" w:hAnsi="Montserrat" w:cs="Times New Roman"/>
-          <w:color w:val="333333"/>
-          <w:sz w:val="24"/>
-          <w:szCs w:val="24"/>
-        </w:rPr>
-        <w:t>A</w:t>
-      </w:r>
     </w:p>
     <w:p>
       <w:pPr>
@@ -226,15 +217,6 @@
           <w:szCs w:val="24"/>
         </w:rPr>
       </w:pPr>
-      <w:r>
-        <w:rPr>
-          <w:rFonts w:ascii="Montserrat" w:eastAsia="Times New Roman" w:hAnsi="Montserrat" w:cs="Times New Roman"/>
-          <w:color w:val="333333"/>
-          <w:sz w:val="24"/>
-          <w:szCs w:val="24"/>
-        </w:rPr>
-        <w:t>B</w:t>
-      </w:r>
     </w:p>
     <w:p>
       <w:pPr>
@@ -251,15 +233,6 @@
           <w:szCs w:val="24"/>
         </w:rPr>
       </w:pPr>
-      <w:r>
-        <w:rPr>
-          <w:rFonts w:ascii="Montserrat" w:eastAsia="Times New Roman" w:hAnsi="Montserrat" w:cs="Times New Roman"/>
-          <w:color w:val="333333"/>
-          <w:sz w:val="24"/>
-          <w:szCs w:val="24"/>
-        </w:rPr>
-        <w:t>C</w:t>
-      </w:r>
     </w:p>
     <w:p>
       <w:pPr>
@@ -276,15 +249,6 @@
           <w:szCs w:val="24"/>
         </w:rPr>
       </w:pPr>
-      <w:r>
-        <w:rPr>
-          <w:rFonts w:ascii="Montserrat" w:eastAsia="Times New Roman" w:hAnsi="Montserrat" w:cs="Times New Roman"/>
-          <w:color w:val="333333"/>
-          <w:sz w:val="24"/>
-          <w:szCs w:val="24"/>
-        </w:rPr>
-        <w:t>D</w:t>
-      </w:r>
     </w:p>
     <w:p>
       <w:pPr>
@@ -301,15 +265,6 @@
           <w:szCs w:val="24"/>
         </w:rPr>
       </w:pPr>
-      <w:r>
-        <w:rPr>
-          <w:rFonts w:ascii="Montserrat" w:eastAsia="Times New Roman" w:hAnsi="Montserrat" w:cs="Times New Roman"/>
-          <w:color w:val="333333"/>
-          <w:sz w:val="24"/>
-          <w:szCs w:val="24"/>
-        </w:rPr>
-        <w:t>e</w:t>
-      </w:r>
     </w:p>
     <w:p>
       <w:pPr>
@@ -351,15 +306,6 @@
           <w:szCs w:val="24"/>
         </w:rPr>
       </w:pPr>
-      <w:r>
-        <w:rPr>
-          <w:rFonts w:ascii="Montserrat" w:eastAsia="Times New Roman" w:hAnsi="Montserrat" w:cs="Times New Roman"/>
-          <w:color w:val="333333"/>
-          <w:sz w:val="24"/>
-          <w:szCs w:val="24"/>
-        </w:rPr>
-        <w:t>A</w:t>
-      </w:r>
     </w:p>
     <w:p>
       <w:pPr>
@@ -376,15 +322,6 @@
           <w:szCs w:val="24"/>
         </w:rPr>
       </w:pPr>
-      <w:r>
-        <w:rPr>
-          <w:rFonts w:ascii="Montserrat" w:eastAsia="Times New Roman" w:hAnsi="Montserrat" w:cs="Times New Roman"/>
-          <w:color w:val="333333"/>
-          <w:sz w:val="24"/>
-          <w:szCs w:val="24"/>
-        </w:rPr>
-        <w:t>B</w:t>
-      </w:r>
     </w:p>
     <w:p>
       <w:pPr>
@@ -401,15 +338,6 @@
           <w:szCs w:val="24"/>
         </w:rPr>
       </w:pPr>
-      <w:r>
-        <w:rPr>
-          <w:rFonts w:ascii="Montserrat" w:eastAsia="Times New Roman" w:hAnsi="Montserrat" w:cs="Times New Roman"/>
-          <w:color w:val="333333"/>
-          <w:sz w:val="24"/>
-          <w:szCs w:val="24"/>
-        </w:rPr>
-        <w:t>C</w:t>
-      </w:r>
     </w:p>
     <w:p>
       <w:pPr>
@@ -525,9 +453,8 @@
           <w:sz w:val="24"/>
           <w:szCs w:val="24"/>
         </w:rPr>
-        <w:t xml:space="preserve">Please submit all project documents related to your efforts this week, including all code used. If you used Tableau, please take </w:t>
-      </w:r>
-      <w:proofErr w:type="spellStart"/>
+        <w:t>Please submit all project documents related to your efforts this week, including all code used. If you used Tableau, please take screenshots.</w:t>
+      </w:r>
       <w:r>
         <w:rPr>
           <w:rFonts w:ascii="Open Sans" w:eastAsia="Times New Roman" w:hAnsi="Open Sans" w:cs="Open Sans"/>
@@ -535,9 +462,8 @@
           <w:sz w:val="24"/>
           <w:szCs w:val="24"/>
         </w:rPr>
-        <w:t>screenshots.Your</w:t>
-      </w:r>
-      <w:proofErr w:type="spellEnd"/>
+        <w:t xml:space="preserve"> </w:t>
+      </w:r>
       <w:r>
         <w:rPr>
           <w:rFonts w:ascii="Open Sans" w:eastAsia="Times New Roman" w:hAnsi="Open Sans" w:cs="Open Sans"/>
@@ -545,7 +471,7 @@
           <w:sz w:val="24"/>
           <w:szCs w:val="24"/>
         </w:rPr>
-        <w:t xml:space="preserve"> code will be graded on the following four criteria:</w:t>
+        <w:t>Your code will be graded on the following four criteria:</w:t>
       </w:r>
     </w:p>
     <w:p>
@@ -1202,6 +1128,7 @@
     <w:lsdException w:name="HTML Sample" w:semiHidden="1" w:unhideWhenUsed="1"/>
     <w:lsdException w:name="HTML Typewriter" w:semiHidden="1" w:unhideWhenUsed="1"/>
     <w:lsdException w:name="HTML Variable" w:semiHidden="1" w:unhideWhenUsed="1"/>
+    <w:lsdException w:name="Normal Table" w:semiHidden="1" w:unhideWhenUsed="1"/>
     <w:lsdException w:name="annotation subject" w:semiHidden="1" w:unhideWhenUsed="1"/>
     <w:lsdException w:name="No List" w:semiHidden="1" w:unhideWhenUsed="1"/>
     <w:lsdException w:name="Outline List 1" w:semiHidden="1" w:unhideWhenUsed="1"/>
@@ -1248,8 +1175,10 @@
     <w:lsdException w:name="Table Subtle 2" w:semiHidden="1" w:unhideWhenUsed="1"/>
     <w:lsdException w:name="Table Web 1" w:semiHidden="1" w:unhideWhenUsed="1"/>
     <w:lsdException w:name="Table Web 2" w:semiHidden="1" w:unhideWhenUsed="1"/>
+    <w:lsdException w:name="Table Web 3" w:semiHidden="1" w:unhideWhenUsed="1"/>
     <w:lsdException w:name="Balloon Text" w:semiHidden="1" w:unhideWhenUsed="1"/>
     <w:lsdException w:name="Table Grid" w:uiPriority="39"/>
+    <w:lsdException w:name="Table Theme" w:semiHidden="1" w:unhideWhenUsed="1"/>
     <w:lsdException w:name="Placeholder Text" w:semiHidden="1"/>
     <w:lsdException w:name="No Spacing" w:uiPriority="1" w:qFormat="1"/>
     <w:lsdException w:name="Light Shading" w:uiPriority="60"/>

</xml_diff>